<commit_message>
#15 Revisado y modificado a PDF el enunciado del alcance
</commit_message>
<xml_diff>
--- a/Source/Plan_De_Proyecto/Enunciado_del_Alcance.CIT@MEDICA.22-10-2022.v1.1.docx
+++ b/Source/Plan_De_Proyecto/Enunciado_del_Alcance.CIT@MEDICA.22-10-2022.v1.1.docx
@@ -346,7 +346,7 @@
           <w:rFonts w:asciiTheme="minorHAnsi" w:eastAsiaTheme="minorEastAsia" w:hAnsiTheme="minorHAnsi" w:cstheme="minorBidi"/>
           <w:noProof/>
           <w:sz w:val="22"/>
-          <w:lang w:val="es-ES"/>
+          <w:lang w:val="es-ES" w:eastAsia="es-ES"/>
         </w:rPr>
       </w:pPr>
       <w:r>
@@ -401,7 +401,7 @@
         <w:rPr>
           <w:noProof/>
         </w:rPr>
-        <w:instrText xml:space="preserve"> PAGEREF _Toc117786640 \h </w:instrText>
+        <w:instrText xml:space="preserve"> PAGEREF _Toc117792234 \h </w:instrText>
       </w:r>
       <w:r>
         <w:rPr>
@@ -418,7 +418,7 @@
         <w:rPr>
           <w:noProof/>
         </w:rPr>
-        <w:t>4</w:t>
+        <w:t>2</w:t>
       </w:r>
       <w:r>
         <w:rPr>
@@ -437,7 +437,7 @@
           <w:rFonts w:asciiTheme="minorHAnsi" w:eastAsiaTheme="minorEastAsia" w:hAnsiTheme="minorHAnsi" w:cstheme="minorBidi"/>
           <w:noProof/>
           <w:sz w:val="22"/>
-          <w:lang w:val="es-ES"/>
+          <w:lang w:val="es-ES" w:eastAsia="es-ES"/>
         </w:rPr>
       </w:pPr>
       <w:r>
@@ -462,7 +462,7 @@
         <w:rPr>
           <w:noProof/>
         </w:rPr>
-        <w:instrText xml:space="preserve"> PAGEREF _Toc117786641 \h </w:instrText>
+        <w:instrText xml:space="preserve"> PAGEREF _Toc117792235 \h </w:instrText>
       </w:r>
       <w:r>
         <w:rPr>
@@ -479,7 +479,7 @@
         <w:rPr>
           <w:noProof/>
         </w:rPr>
-        <w:t>5</w:t>
+        <w:t>3</w:t>
       </w:r>
       <w:r>
         <w:rPr>
@@ -498,7 +498,7 @@
           <w:rFonts w:asciiTheme="minorHAnsi" w:eastAsiaTheme="minorEastAsia" w:hAnsiTheme="minorHAnsi" w:cstheme="minorBidi"/>
           <w:noProof/>
           <w:sz w:val="22"/>
-          <w:lang w:val="es-ES"/>
+          <w:lang w:val="es-ES" w:eastAsia="es-ES"/>
         </w:rPr>
       </w:pPr>
       <w:r>
@@ -523,7 +523,7 @@
         <w:rPr>
           <w:noProof/>
         </w:rPr>
-        <w:instrText xml:space="preserve"> PAGEREF _Toc117786650 \h </w:instrText>
+        <w:instrText xml:space="preserve"> PAGEREF _Toc117792236 \h </w:instrText>
       </w:r>
       <w:r>
         <w:rPr>
@@ -540,7 +540,7 @@
         <w:rPr>
           <w:noProof/>
         </w:rPr>
-        <w:t>5</w:t>
+        <w:t>3</w:t>
       </w:r>
       <w:r>
         <w:rPr>
@@ -559,7 +559,7 @@
           <w:rFonts w:asciiTheme="minorHAnsi" w:eastAsiaTheme="minorEastAsia" w:hAnsiTheme="minorHAnsi" w:cstheme="minorBidi"/>
           <w:noProof/>
           <w:sz w:val="22"/>
-          <w:lang w:val="es-ES"/>
+          <w:lang w:val="es-ES" w:eastAsia="es-ES"/>
         </w:rPr>
       </w:pPr>
       <w:r>
@@ -584,7 +584,7 @@
         <w:rPr>
           <w:noProof/>
         </w:rPr>
-        <w:instrText xml:space="preserve"> PAGEREF _Toc117786657 \h </w:instrText>
+        <w:instrText xml:space="preserve"> PAGEREF _Toc117792237 \h </w:instrText>
       </w:r>
       <w:r>
         <w:rPr>
@@ -601,7 +601,7 @@
         <w:rPr>
           <w:noProof/>
         </w:rPr>
-        <w:t>6</w:t>
+        <w:t>4</w:t>
       </w:r>
       <w:r>
         <w:rPr>
@@ -620,7 +620,7 @@
           <w:rFonts w:asciiTheme="minorHAnsi" w:eastAsiaTheme="minorEastAsia" w:hAnsiTheme="minorHAnsi" w:cstheme="minorBidi"/>
           <w:noProof/>
           <w:sz w:val="22"/>
-          <w:lang w:val="es-ES"/>
+          <w:lang w:val="es-ES" w:eastAsia="es-ES"/>
         </w:rPr>
       </w:pPr>
       <w:r>
@@ -645,7 +645,7 @@
         <w:rPr>
           <w:noProof/>
         </w:rPr>
-        <w:instrText xml:space="preserve"> PAGEREF _Toc117786658 \h </w:instrText>
+        <w:instrText xml:space="preserve"> PAGEREF _Toc117792238 \h </w:instrText>
       </w:r>
       <w:r>
         <w:rPr>
@@ -662,7 +662,7 @@
         <w:rPr>
           <w:noProof/>
         </w:rPr>
-        <w:t>6</w:t>
+        <w:t>4</w:t>
       </w:r>
       <w:r>
         <w:rPr>
@@ -681,7 +681,7 @@
           <w:rFonts w:asciiTheme="minorHAnsi" w:eastAsiaTheme="minorEastAsia" w:hAnsiTheme="minorHAnsi" w:cstheme="minorBidi"/>
           <w:noProof/>
           <w:sz w:val="22"/>
-          <w:lang w:val="es-ES"/>
+          <w:lang w:val="es-ES" w:eastAsia="es-ES"/>
         </w:rPr>
       </w:pPr>
       <w:r>
@@ -706,7 +706,7 @@
         <w:rPr>
           <w:noProof/>
         </w:rPr>
-        <w:instrText xml:space="preserve"> PAGEREF _Toc117786659 \h </w:instrText>
+        <w:instrText xml:space="preserve"> PAGEREF _Toc117792239 \h </w:instrText>
       </w:r>
       <w:r>
         <w:rPr>
@@ -723,7 +723,7 @@
         <w:rPr>
           <w:noProof/>
         </w:rPr>
-        <w:t>7</w:t>
+        <w:t>5</w:t>
       </w:r>
       <w:r>
         <w:rPr>
@@ -742,7 +742,7 @@
           <w:rFonts w:asciiTheme="minorHAnsi" w:eastAsiaTheme="minorEastAsia" w:hAnsiTheme="minorHAnsi" w:cstheme="minorBidi"/>
           <w:noProof/>
           <w:sz w:val="22"/>
-          <w:lang w:val="es-ES"/>
+          <w:lang w:val="es-ES" w:eastAsia="es-ES"/>
         </w:rPr>
       </w:pPr>
       <w:r>
@@ -767,7 +767,7 @@
         <w:rPr>
           <w:noProof/>
         </w:rPr>
-        <w:instrText xml:space="preserve"> PAGEREF _Toc117786664 \h </w:instrText>
+        <w:instrText xml:space="preserve"> PAGEREF _Toc117792240 \h </w:instrText>
       </w:r>
       <w:r>
         <w:rPr>
@@ -784,7 +784,7 @@
         <w:rPr>
           <w:noProof/>
         </w:rPr>
-        <w:t>7</w:t>
+        <w:t>5</w:t>
       </w:r>
       <w:r>
         <w:rPr>
@@ -803,7 +803,7 @@
           <w:rFonts w:asciiTheme="minorHAnsi" w:eastAsiaTheme="minorEastAsia" w:hAnsiTheme="minorHAnsi" w:cstheme="minorBidi"/>
           <w:noProof/>
           <w:sz w:val="22"/>
-          <w:lang w:val="en-US"/>
+          <w:lang w:val="es-ES" w:eastAsia="es-ES"/>
         </w:rPr>
       </w:pPr>
       <w:r>
@@ -828,7 +828,7 @@
         <w:rPr>
           <w:noProof/>
         </w:rPr>
-        <w:instrText xml:space="preserve"> PAGEREF _Toc117786666 \h </w:instrText>
+        <w:instrText xml:space="preserve"> PAGEREF _Toc117792241 \h </w:instrText>
       </w:r>
       <w:r>
         <w:rPr>
@@ -845,7 +845,7 @@
         <w:rPr>
           <w:noProof/>
         </w:rPr>
-        <w:t>7</w:t>
+        <w:t>5</w:t>
       </w:r>
       <w:r>
         <w:rPr>
@@ -855,18 +855,7 @@
       </w:r>
     </w:p>
     <w:p>
-      <w:pPr>
-        <w:pStyle w:val="Heading1"/>
-        <w:rPr>
-          <w:rFonts w:cs="Arial"/>
-          <w:szCs w:val="24"/>
-        </w:rPr>
-      </w:pPr>
-      <w:r>
-        <w:rPr>
-          <w:rFonts w:cs="Arial"/>
-          <w:szCs w:val="24"/>
-        </w:rPr>
+      <w:r>
         <w:fldChar w:fldCharType="end"/>
       </w:r>
       <w:bookmarkStart w:id="0" w:name="_Toc117538097"/>
@@ -879,108 +868,8 @@
           <w:szCs w:val="24"/>
         </w:rPr>
       </w:pPr>
-    </w:p>
-    <w:p>
-      <w:pPr>
-        <w:pStyle w:val="Heading1"/>
-        <w:rPr>
-          <w:rFonts w:cs="Arial"/>
-          <w:szCs w:val="24"/>
-        </w:rPr>
-      </w:pPr>
-    </w:p>
-    <w:p>
-      <w:pPr>
-        <w:pStyle w:val="Heading1"/>
-        <w:rPr>
-          <w:rFonts w:cs="Arial"/>
-          <w:szCs w:val="24"/>
-        </w:rPr>
-      </w:pPr>
-    </w:p>
-    <w:p>
-      <w:pPr>
-        <w:pStyle w:val="Heading1"/>
-        <w:rPr>
-          <w:rFonts w:cs="Arial"/>
-          <w:szCs w:val="24"/>
-        </w:rPr>
-      </w:pPr>
-    </w:p>
-    <w:p>
-      <w:pPr>
-        <w:pStyle w:val="Heading1"/>
-        <w:rPr>
-          <w:rFonts w:cs="Arial"/>
-          <w:szCs w:val="24"/>
-        </w:rPr>
-      </w:pPr>
-    </w:p>
-    <w:p>
-      <w:pPr>
-        <w:pStyle w:val="Heading1"/>
-        <w:rPr>
-          <w:rFonts w:cs="Arial"/>
-          <w:szCs w:val="24"/>
-        </w:rPr>
-      </w:pPr>
-    </w:p>
-    <w:p>
-      <w:pPr>
-        <w:pStyle w:val="Heading1"/>
-        <w:rPr>
-          <w:rFonts w:cs="Arial"/>
-          <w:szCs w:val="24"/>
-        </w:rPr>
-      </w:pPr>
-    </w:p>
-    <w:p>
-      <w:pPr>
-        <w:pStyle w:val="Heading1"/>
-        <w:rPr>
-          <w:rFonts w:cs="Arial"/>
-          <w:szCs w:val="24"/>
-        </w:rPr>
-      </w:pPr>
-    </w:p>
-    <w:p>
-      <w:pPr>
-        <w:pStyle w:val="Heading1"/>
-        <w:rPr>
-          <w:rFonts w:cs="Arial"/>
-          <w:szCs w:val="24"/>
-        </w:rPr>
-      </w:pPr>
-    </w:p>
-    <w:p>
-      <w:pPr>
-        <w:pStyle w:val="Heading1"/>
-        <w:rPr>
-          <w:rFonts w:cs="Arial"/>
-          <w:szCs w:val="24"/>
-        </w:rPr>
-      </w:pPr>
-    </w:p>
-    <w:p>
-      <w:pPr>
-        <w:pStyle w:val="Heading1"/>
-        <w:rPr>
-          <w:rFonts w:cs="Arial"/>
-          <w:szCs w:val="24"/>
-        </w:rPr>
-      </w:pPr>
-    </w:p>
-    <w:p>
-      <w:pPr>
-        <w:pStyle w:val="Heading1"/>
-        <w:rPr>
-          <w:rFonts w:cs="Arial"/>
-          <w:szCs w:val="24"/>
-        </w:rPr>
-      </w:pPr>
-      <w:bookmarkStart w:id="1" w:name="_Toc117786640"/>
-      <w:r>
-        <w:lastRenderedPageBreak/>
+      <w:bookmarkStart w:id="1" w:name="_Toc117792234"/>
+      <w:r>
         <w:t>Tabla de versionado</w:t>
       </w:r>
       <w:bookmarkEnd w:id="0"/>
@@ -1242,14 +1131,7 @@
                 <w:b/>
                 <w:bCs/>
               </w:rPr>
-              <w:t>V1.</w:t>
-            </w:r>
-            <w:r>
-              <w:rPr>
-                <w:b/>
-                <w:bCs/>
-              </w:rPr>
-              <w:t>1</w:t>
+              <w:t>V1.1</w:t>
             </w:r>
           </w:p>
         </w:tc>
@@ -1291,13 +1173,7 @@
           </w:tcPr>
           <w:p>
             <w:r>
-              <w:t>2</w:t>
-            </w:r>
-            <w:r>
-              <w:t>7</w:t>
-            </w:r>
-            <w:r>
-              <w:t>/10/2022</w:t>
+              <w:t>27/10/2022</w:t>
             </w:r>
           </w:p>
         </w:tc>
@@ -1308,159 +1184,110 @@
         <w:pStyle w:val="Heading1"/>
       </w:pPr>
       <w:r>
+        <w:t xml:space="preserve"> </w:t>
+      </w:r>
+    </w:p>
+    <w:p>
+      <w:pPr>
+        <w:spacing w:after="0" w:line="240" w:lineRule="auto"/>
+        <w:rPr>
+          <w:rFonts w:eastAsia="Times New Roman"/>
+          <w:b/>
+          <w:bCs/>
+          <w:color w:val="365F91"/>
+          <w:kern w:val="36"/>
+          <w:sz w:val="32"/>
+          <w:szCs w:val="48"/>
+          <w:lang w:eastAsia="es-VE"/>
+        </w:rPr>
+      </w:pPr>
+      <w:r>
         <w:br w:type="page"/>
       </w:r>
+    </w:p>
+    <w:p>
+      <w:pPr>
+        <w:pStyle w:val="Heading1"/>
+      </w:pPr>
+      <w:bookmarkStart w:id="2" w:name="_Toc117792235"/>
       <w:r>
         <w:lastRenderedPageBreak/>
-        <w:t xml:space="preserve"> </w:t>
-      </w:r>
-      <w:bookmarkStart w:id="2" w:name="_Toc117786641"/>
-      <w:r>
         <w:t>Descripción</w:t>
       </w:r>
       <w:bookmarkEnd w:id="2"/>
     </w:p>
     <w:p>
       <w:pPr>
-        <w:pStyle w:val="Heading1"/>
-        <w:jc w:val="both"/>
-        <w:rPr>
-          <w:b w:val="0"/>
-          <w:bCs w:val="0"/>
-          <w:color w:val="000000" w:themeColor="text1"/>
-          <w:sz w:val="24"/>
-          <w:szCs w:val="40"/>
-        </w:rPr>
-      </w:pPr>
-      <w:bookmarkStart w:id="3" w:name="_Toc117538099"/>
-      <w:bookmarkStart w:id="4" w:name="_Toc117786642"/>
-      <w:r>
-        <w:rPr>
-          <w:b w:val="0"/>
-          <w:bCs w:val="0"/>
-          <w:color w:val="000000" w:themeColor="text1"/>
-          <w:sz w:val="24"/>
-          <w:szCs w:val="40"/>
-        </w:rPr>
+        <w:rPr>
+          <w:b/>
+          <w:bCs/>
+        </w:rPr>
+      </w:pPr>
+      <w:bookmarkStart w:id="3" w:name="_Toc117786642"/>
+      <w:bookmarkStart w:id="4" w:name="_Toc117538099"/>
+      <w:r>
         <w:t xml:space="preserve">Los servicios médicos que nos requieren tienen dificultades a la hora de gestionar las citas médicas de sus clientes, ya sea por que las gestionan por servicio telefónico o porque su sistema informático está antiguado y obsoleto, por lo que estas dificultades se transforman en retrasos, coincidencia de fechas, pérdidas económicas, etc. Es por ello </w:t>
       </w:r>
       <w:r>
-        <w:rPr>
-          <w:b w:val="0"/>
-          <w:bCs w:val="0"/>
-          <w:color w:val="000000" w:themeColor="text1"/>
-          <w:sz w:val="24"/>
-          <w:szCs w:val="40"/>
-        </w:rPr>
         <w:t>por lo que</w:t>
       </w:r>
       <w:r>
-        <w:rPr>
-          <w:b w:val="0"/>
-          <w:bCs w:val="0"/>
-          <w:color w:val="000000" w:themeColor="text1"/>
-          <w:sz w:val="24"/>
-          <w:szCs w:val="40"/>
-        </w:rPr>
         <w:t xml:space="preserve"> se pusieron en contacto con nosotros para que realizásemos una web que pudiera gestionar esas citas que el cliente solicita. En las que el propio cliente elegirá</w:t>
       </w:r>
       <w:r>
-        <w:rPr>
-          <w:b w:val="0"/>
-          <w:bCs w:val="0"/>
-          <w:color w:val="000000" w:themeColor="text1"/>
-          <w:sz w:val="24"/>
-          <w:szCs w:val="40"/>
-        </w:rPr>
         <w:t xml:space="preserve"> fecha, departamento y médico, facilitando el trámite que hasta ahora era costoso.</w:t>
       </w:r>
-      <w:bookmarkEnd w:id="4"/>
+      <w:bookmarkEnd w:id="3"/>
     </w:p>
     <w:p>
       <w:pPr>
-        <w:pStyle w:val="Heading1"/>
-        <w:jc w:val="both"/>
-        <w:rPr>
-          <w:b w:val="0"/>
-          <w:bCs w:val="0"/>
-          <w:color w:val="000000" w:themeColor="text1"/>
-          <w:sz w:val="24"/>
-          <w:szCs w:val="40"/>
+        <w:rPr>
+          <w:b/>
+          <w:bCs/>
         </w:rPr>
       </w:pPr>
       <w:bookmarkStart w:id="5" w:name="_Toc117786643"/>
       <w:r>
-        <w:rPr>
-          <w:b w:val="0"/>
-          <w:bCs w:val="0"/>
-          <w:color w:val="000000" w:themeColor="text1"/>
-          <w:sz w:val="24"/>
-          <w:szCs w:val="40"/>
-        </w:rPr>
         <w:t>El proyecto tiene como alcance el desarrollo de la web mencionada con las funcionalidades necesarias para poder gestionar de manera correcta las citas médicas y cumpliendo todos los requisitos. Estos requisitos vienen detallados en el Documento de Requisitos.</w:t>
       </w:r>
       <w:bookmarkEnd w:id="5"/>
     </w:p>
     <w:p>
       <w:pPr>
-        <w:pStyle w:val="Heading1"/>
-        <w:jc w:val="both"/>
-        <w:rPr>
-          <w:b w:val="0"/>
-          <w:bCs w:val="0"/>
-          <w:color w:val="000000" w:themeColor="text1"/>
-          <w:sz w:val="24"/>
-          <w:szCs w:val="40"/>
+        <w:rPr>
+          <w:b/>
+          <w:bCs/>
         </w:rPr>
       </w:pPr>
       <w:bookmarkStart w:id="6" w:name="_Toc117786644"/>
       <w:r>
-        <w:rPr>
-          <w:b w:val="0"/>
-          <w:bCs w:val="0"/>
-          <w:color w:val="000000" w:themeColor="text1"/>
-          <w:sz w:val="24"/>
-          <w:szCs w:val="40"/>
-        </w:rPr>
         <w:t>Los resultados a obtener en el proyecto son:</w:t>
       </w:r>
-      <w:bookmarkEnd w:id="3"/>
+      <w:bookmarkEnd w:id="4"/>
       <w:bookmarkEnd w:id="6"/>
     </w:p>
     <w:p>
       <w:pPr>
-        <w:pStyle w:val="Heading1"/>
+        <w:pStyle w:val="ListParagraph"/>
         <w:numPr>
           <w:ilvl w:val="0"/>
-          <w:numId w:val="43"/>
+          <w:numId w:val="46"/>
         </w:numPr>
-        <w:jc w:val="both"/>
-        <w:rPr>
-          <w:b w:val="0"/>
-          <w:bCs w:val="0"/>
-          <w:color w:val="000000" w:themeColor="text1"/>
-          <w:sz w:val="24"/>
-          <w:szCs w:val="40"/>
+        <w:rPr>
+          <w:b/>
+          <w:bCs/>
         </w:rPr>
       </w:pPr>
       <w:bookmarkStart w:id="7" w:name="_Toc117538100"/>
       <w:bookmarkStart w:id="8" w:name="_Toc117786645"/>
       <w:r>
         <w:rPr>
-          <w:color w:val="000000" w:themeColor="text1"/>
-          <w:sz w:val="24"/>
-          <w:szCs w:val="40"/>
+          <w:b/>
+          <w:bCs/>
         </w:rPr>
         <w:t>Solicitudes de Citas:</w:t>
       </w:r>
       <w:r>
-        <w:rPr>
-          <w:b w:val="0"/>
-          <w:bCs w:val="0"/>
-          <w:color w:val="000000" w:themeColor="text1"/>
-          <w:sz w:val="24"/>
-          <w:szCs w:val="40"/>
-        </w:rPr>
         <w:t xml:space="preserve"> Pedir una cita médica en una fecha concreta.</w:t>
       </w:r>
       <w:bookmarkEnd w:id="7"/>
@@ -1468,38 +1295,26 @@
     </w:p>
     <w:p>
       <w:pPr>
-        <w:pStyle w:val="Heading1"/>
+        <w:pStyle w:val="ListParagraph"/>
         <w:numPr>
           <w:ilvl w:val="0"/>
-          <w:numId w:val="43"/>
+          <w:numId w:val="46"/>
         </w:numPr>
-        <w:jc w:val="both"/>
-        <w:rPr>
-          <w:b w:val="0"/>
-          <w:bCs w:val="0"/>
-          <w:color w:val="000000" w:themeColor="text1"/>
-          <w:sz w:val="24"/>
-          <w:szCs w:val="40"/>
+        <w:rPr>
+          <w:b/>
+          <w:bCs/>
         </w:rPr>
       </w:pPr>
       <w:bookmarkStart w:id="9" w:name="_Toc117538101"/>
       <w:bookmarkStart w:id="10" w:name="_Toc117786646"/>
       <w:r>
         <w:rPr>
-          <w:color w:val="000000" w:themeColor="text1"/>
-          <w:sz w:val="24"/>
-          <w:szCs w:val="40"/>
+          <w:b/>
+          <w:bCs/>
         </w:rPr>
         <w:t>Visibilidad de Citas:</w:t>
       </w:r>
       <w:r>
-        <w:rPr>
-          <w:b w:val="0"/>
-          <w:bCs w:val="0"/>
-          <w:color w:val="000000" w:themeColor="text1"/>
-          <w:sz w:val="24"/>
-          <w:szCs w:val="40"/>
-        </w:rPr>
         <w:t xml:space="preserve"> Tener una vista o tabla con todas las citas asociadas al usuario.</w:t>
       </w:r>
       <w:bookmarkEnd w:id="9"/>
@@ -1507,87 +1322,53 @@
     </w:p>
     <w:p>
       <w:pPr>
-        <w:pStyle w:val="Heading1"/>
+        <w:pStyle w:val="ListParagraph"/>
         <w:numPr>
           <w:ilvl w:val="0"/>
-          <w:numId w:val="43"/>
+          <w:numId w:val="46"/>
         </w:numPr>
-        <w:jc w:val="both"/>
-        <w:rPr>
-          <w:b w:val="0"/>
-          <w:bCs w:val="0"/>
-          <w:color w:val="000000" w:themeColor="text1"/>
-          <w:sz w:val="24"/>
-          <w:szCs w:val="40"/>
+        <w:rPr>
+          <w:b/>
+          <w:bCs/>
         </w:rPr>
       </w:pPr>
       <w:bookmarkStart w:id="11" w:name="_Toc117538102"/>
       <w:bookmarkStart w:id="12" w:name="_Toc117786647"/>
       <w:r>
         <w:rPr>
-          <w:color w:val="000000" w:themeColor="text1"/>
-          <w:sz w:val="24"/>
-          <w:szCs w:val="40"/>
-        </w:rPr>
-        <w:t>Visibilidad de Departamentos y Médicos:</w:t>
-      </w:r>
-      <w:r>
-        <w:rPr>
-          <w:b w:val="0"/>
-          <w:bCs w:val="0"/>
-          <w:color w:val="000000" w:themeColor="text1"/>
-          <w:sz w:val="24"/>
-          <w:szCs w:val="40"/>
-        </w:rPr>
-        <w:t xml:space="preserve"> Tener una vista o tabla con todos los departamentos o médicos disponibles.</w:t>
+          <w:b/>
+          <w:bCs/>
+        </w:rPr>
+        <w:t xml:space="preserve">Visibilidad de Departamentos y Médicos: </w:t>
+      </w:r>
+      <w:r>
+        <w:t>Tener una vista o tabla con todos los departamentos o médicos disponibles.</w:t>
       </w:r>
       <w:bookmarkEnd w:id="11"/>
       <w:bookmarkEnd w:id="12"/>
     </w:p>
     <w:p>
       <w:pPr>
-        <w:pStyle w:val="Heading1"/>
+        <w:pStyle w:val="ListParagraph"/>
         <w:numPr>
           <w:ilvl w:val="0"/>
-          <w:numId w:val="43"/>
+          <w:numId w:val="46"/>
         </w:numPr>
-        <w:jc w:val="both"/>
-        <w:rPr>
-          <w:b w:val="0"/>
-          <w:bCs w:val="0"/>
-          <w:color w:val="000000" w:themeColor="text1"/>
-          <w:sz w:val="24"/>
-          <w:szCs w:val="40"/>
+        <w:rPr>
+          <w:b/>
+          <w:bCs/>
         </w:rPr>
       </w:pPr>
       <w:bookmarkStart w:id="13" w:name="_Toc117538103"/>
       <w:bookmarkStart w:id="14" w:name="_Toc117786648"/>
       <w:r>
         <w:rPr>
-          <w:color w:val="000000" w:themeColor="text1"/>
-          <w:sz w:val="24"/>
-          <w:szCs w:val="40"/>
-        </w:rPr>
-        <w:t>Transacciones:</w:t>
-      </w:r>
-      <w:r>
-        <w:rPr>
-          <w:b w:val="0"/>
-          <w:bCs w:val="0"/>
-          <w:color w:val="000000" w:themeColor="text1"/>
-          <w:sz w:val="24"/>
-          <w:szCs w:val="40"/>
-        </w:rPr>
-        <w:t xml:space="preserve"> </w:t>
-      </w:r>
-      <w:r>
-        <w:rPr>
-          <w:b w:val="0"/>
-          <w:bCs w:val="0"/>
-          <w:color w:val="000000" w:themeColor="text1"/>
-          <w:sz w:val="24"/>
-          <w:szCs w:val="40"/>
-        </w:rPr>
+          <w:b/>
+          <w:bCs/>
+        </w:rPr>
+        <w:t xml:space="preserve">Transacciones: </w:t>
+      </w:r>
+      <w:r>
         <w:t>Trato o convenio por el cual dos partes llegan a un acuerdo comercial, generalmente de compraventa.</w:t>
       </w:r>
       <w:bookmarkEnd w:id="13"/>
@@ -1595,38 +1376,26 @@
     </w:p>
     <w:p>
       <w:pPr>
-        <w:pStyle w:val="Heading1"/>
+        <w:pStyle w:val="ListParagraph"/>
         <w:numPr>
           <w:ilvl w:val="0"/>
-          <w:numId w:val="43"/>
+          <w:numId w:val="46"/>
         </w:numPr>
-        <w:jc w:val="both"/>
-        <w:rPr>
-          <w:b w:val="0"/>
-          <w:bCs w:val="0"/>
-          <w:color w:val="000000" w:themeColor="text1"/>
-          <w:sz w:val="24"/>
-          <w:szCs w:val="40"/>
+        <w:rPr>
+          <w:b/>
+          <w:bCs/>
         </w:rPr>
       </w:pPr>
       <w:bookmarkStart w:id="15" w:name="_Toc117538104"/>
       <w:bookmarkStart w:id="16" w:name="_Toc117786649"/>
       <w:r>
         <w:rPr>
-          <w:color w:val="000000" w:themeColor="text1"/>
-          <w:sz w:val="24"/>
-          <w:szCs w:val="40"/>
+          <w:b/>
+          <w:bCs/>
         </w:rPr>
         <w:t>Calidad:</w:t>
       </w:r>
       <w:r>
-        <w:rPr>
-          <w:b w:val="0"/>
-          <w:bCs w:val="0"/>
-          <w:color w:val="000000" w:themeColor="text1"/>
-          <w:sz w:val="24"/>
-          <w:szCs w:val="40"/>
-        </w:rPr>
         <w:t xml:space="preserve"> Excelencia en objetos de la web.</w:t>
       </w:r>
       <w:bookmarkEnd w:id="15"/>
@@ -1637,13 +1406,7 @@
         <w:pStyle w:val="Heading1"/>
         <w:jc w:val="both"/>
       </w:pPr>
-    </w:p>
-    <w:p>
-      <w:pPr>
-        <w:pStyle w:val="Heading1"/>
-        <w:jc w:val="both"/>
-      </w:pPr>
-      <w:bookmarkStart w:id="17" w:name="_Toc117786650"/>
+      <w:bookmarkStart w:id="17" w:name="_Toc117792236"/>
       <w:r>
         <w:t>Criterios de éxito</w:t>
       </w:r>
@@ -1651,46 +1414,20 @@
     </w:p>
     <w:p>
       <w:pPr>
-        <w:pStyle w:val="Heading1"/>
-        <w:jc w:val="both"/>
-        <w:rPr>
-          <w:b w:val="0"/>
-          <w:bCs w:val="0"/>
-          <w:color w:val="000000" w:themeColor="text1"/>
-          <w:sz w:val="24"/>
-          <w:szCs w:val="40"/>
+        <w:rPr>
+          <w:b/>
+          <w:bCs/>
         </w:rPr>
       </w:pPr>
       <w:bookmarkStart w:id="18" w:name="_Toc117538106"/>
       <w:bookmarkStart w:id="19" w:name="_Toc117786651"/>
       <w:r>
-        <w:rPr>
-          <w:b w:val="0"/>
-          <w:bCs w:val="0"/>
-          <w:color w:val="000000" w:themeColor="text1"/>
-          <w:sz w:val="24"/>
-          <w:szCs w:val="40"/>
-        </w:rPr>
         <w:t xml:space="preserve">Los </w:t>
       </w:r>
       <w:r>
-        <w:rPr>
-          <w:b w:val="0"/>
-          <w:bCs w:val="0"/>
-          <w:color w:val="000000" w:themeColor="text1"/>
-          <w:sz w:val="24"/>
-          <w:szCs w:val="40"/>
-        </w:rPr>
         <w:t>criterios de éxito por cada objetivo</w:t>
       </w:r>
       <w:r>
-        <w:rPr>
-          <w:b w:val="0"/>
-          <w:bCs w:val="0"/>
-          <w:color w:val="000000" w:themeColor="text1"/>
-          <w:sz w:val="24"/>
-          <w:szCs w:val="40"/>
-        </w:rPr>
         <w:t xml:space="preserve"> en el proyecto son:</w:t>
       </w:r>
       <w:bookmarkEnd w:id="18"/>
@@ -1698,48 +1435,29 @@
     </w:p>
     <w:p>
       <w:pPr>
-        <w:pStyle w:val="Heading1"/>
+        <w:pStyle w:val="ListParagraph"/>
         <w:numPr>
           <w:ilvl w:val="0"/>
-          <w:numId w:val="43"/>
+          <w:numId w:val="46"/>
         </w:numPr>
-        <w:jc w:val="both"/>
-        <w:rPr>
-          <w:b w:val="0"/>
-          <w:bCs w:val="0"/>
-          <w:color w:val="000000" w:themeColor="text1"/>
-          <w:sz w:val="24"/>
-          <w:szCs w:val="40"/>
+        <w:rPr>
+          <w:b/>
+          <w:bCs/>
         </w:rPr>
       </w:pPr>
       <w:bookmarkStart w:id="20" w:name="_Toc117538107"/>
       <w:bookmarkStart w:id="21" w:name="_Toc117786652"/>
       <w:r>
         <w:rPr>
-          <w:color w:val="000000" w:themeColor="text1"/>
-          <w:sz w:val="24"/>
-          <w:szCs w:val="40"/>
+          <w:b/>
+          <w:bCs/>
         </w:rPr>
         <w:t>Solicitudes de Citas:</w:t>
       </w:r>
       <w:r>
-        <w:rPr>
-          <w:b w:val="0"/>
-          <w:bCs w:val="0"/>
-          <w:color w:val="000000" w:themeColor="text1"/>
-          <w:sz w:val="24"/>
-          <w:szCs w:val="40"/>
-        </w:rPr>
         <w:t xml:space="preserve"> </w:t>
       </w:r>
       <w:r>
-        <w:rPr>
-          <w:b w:val="0"/>
-          <w:bCs w:val="0"/>
-          <w:color w:val="000000" w:themeColor="text1"/>
-          <w:sz w:val="24"/>
-          <w:szCs w:val="40"/>
-        </w:rPr>
         <w:t>El cliente pueda solicitar una cita médica para el departamento, médico y fecha que necesite.</w:t>
       </w:r>
       <w:bookmarkEnd w:id="20"/>
@@ -1747,48 +1465,26 @@
     </w:p>
     <w:p>
       <w:pPr>
-        <w:pStyle w:val="Heading1"/>
+        <w:pStyle w:val="ListParagraph"/>
         <w:numPr>
           <w:ilvl w:val="0"/>
-          <w:numId w:val="43"/>
+          <w:numId w:val="46"/>
         </w:numPr>
-        <w:jc w:val="both"/>
-        <w:rPr>
-          <w:b w:val="0"/>
-          <w:bCs w:val="0"/>
-          <w:color w:val="000000" w:themeColor="text1"/>
-          <w:sz w:val="24"/>
-          <w:szCs w:val="40"/>
+        <w:rPr>
+          <w:b/>
+          <w:bCs/>
         </w:rPr>
       </w:pPr>
       <w:bookmarkStart w:id="22" w:name="_Toc117538108"/>
       <w:bookmarkStart w:id="23" w:name="_Toc117786653"/>
       <w:r>
         <w:rPr>
-          <w:color w:val="000000" w:themeColor="text1"/>
-          <w:sz w:val="24"/>
-          <w:szCs w:val="40"/>
-        </w:rPr>
-        <w:t>Visibilidad de Citas:</w:t>
-      </w:r>
-      <w:r>
-        <w:rPr>
-          <w:b w:val="0"/>
-          <w:bCs w:val="0"/>
-          <w:color w:val="000000" w:themeColor="text1"/>
-          <w:sz w:val="24"/>
-          <w:szCs w:val="40"/>
-        </w:rPr>
-        <w:t xml:space="preserve"> </w:t>
-      </w:r>
-      <w:r>
-        <w:rPr>
-          <w:b w:val="0"/>
-          <w:bCs w:val="0"/>
-          <w:color w:val="000000" w:themeColor="text1"/>
-          <w:sz w:val="24"/>
-          <w:szCs w:val="40"/>
-        </w:rPr>
+          <w:b/>
+          <w:bCs/>
+        </w:rPr>
+        <w:t xml:space="preserve">Visibilidad de Citas: </w:t>
+      </w:r>
+      <w:r>
         <w:t>El cliente pueda visualizar sus citas en su fecha correspondiente.</w:t>
       </w:r>
       <w:bookmarkEnd w:id="22"/>
@@ -1796,48 +1492,29 @@
     </w:p>
     <w:p>
       <w:pPr>
-        <w:pStyle w:val="Heading1"/>
+        <w:pStyle w:val="ListParagraph"/>
         <w:numPr>
           <w:ilvl w:val="0"/>
-          <w:numId w:val="43"/>
+          <w:numId w:val="46"/>
         </w:numPr>
-        <w:jc w:val="both"/>
-        <w:rPr>
-          <w:b w:val="0"/>
-          <w:bCs w:val="0"/>
-          <w:color w:val="000000" w:themeColor="text1"/>
-          <w:sz w:val="24"/>
-          <w:szCs w:val="40"/>
+        <w:rPr>
+          <w:b/>
+          <w:bCs/>
         </w:rPr>
       </w:pPr>
       <w:bookmarkStart w:id="24" w:name="_Toc117538109"/>
       <w:bookmarkStart w:id="25" w:name="_Toc117786654"/>
       <w:r>
         <w:rPr>
-          <w:color w:val="000000" w:themeColor="text1"/>
-          <w:sz w:val="24"/>
-          <w:szCs w:val="40"/>
+          <w:b/>
+          <w:bCs/>
         </w:rPr>
         <w:t>Visibilidad de Departamentos y Médicos:</w:t>
       </w:r>
       <w:r>
-        <w:rPr>
-          <w:b w:val="0"/>
-          <w:bCs w:val="0"/>
-          <w:color w:val="000000" w:themeColor="text1"/>
-          <w:sz w:val="24"/>
-          <w:szCs w:val="40"/>
-        </w:rPr>
         <w:t xml:space="preserve"> </w:t>
       </w:r>
       <w:r>
-        <w:rPr>
-          <w:b w:val="0"/>
-          <w:bCs w:val="0"/>
-          <w:color w:val="000000" w:themeColor="text1"/>
-          <w:sz w:val="24"/>
-          <w:szCs w:val="40"/>
-        </w:rPr>
         <w:t>El cliente pueda visualizar los departamentos disponibles, así como los médicos de dicho departamento.</w:t>
       </w:r>
       <w:bookmarkEnd w:id="24"/>
@@ -1845,48 +1522,26 @@
     </w:p>
     <w:p>
       <w:pPr>
-        <w:pStyle w:val="Heading1"/>
+        <w:pStyle w:val="ListParagraph"/>
         <w:numPr>
           <w:ilvl w:val="0"/>
-          <w:numId w:val="43"/>
+          <w:numId w:val="46"/>
         </w:numPr>
-        <w:jc w:val="both"/>
-        <w:rPr>
-          <w:b w:val="0"/>
-          <w:bCs w:val="0"/>
-          <w:color w:val="000000" w:themeColor="text1"/>
-          <w:sz w:val="24"/>
-          <w:szCs w:val="40"/>
+        <w:rPr>
+          <w:b/>
+          <w:bCs/>
         </w:rPr>
       </w:pPr>
       <w:bookmarkStart w:id="26" w:name="_Toc117538110"/>
       <w:bookmarkStart w:id="27" w:name="_Toc117786655"/>
       <w:r>
         <w:rPr>
-          <w:color w:val="000000" w:themeColor="text1"/>
-          <w:sz w:val="24"/>
-          <w:szCs w:val="40"/>
-        </w:rPr>
-        <w:t>Transacciones:</w:t>
-      </w:r>
-      <w:r>
-        <w:rPr>
-          <w:b w:val="0"/>
-          <w:bCs w:val="0"/>
-          <w:color w:val="000000" w:themeColor="text1"/>
-          <w:sz w:val="24"/>
-          <w:szCs w:val="40"/>
-        </w:rPr>
-        <w:t xml:space="preserve"> </w:t>
-      </w:r>
-      <w:r>
-        <w:rPr>
-          <w:b w:val="0"/>
-          <w:bCs w:val="0"/>
-          <w:color w:val="000000" w:themeColor="text1"/>
-          <w:sz w:val="24"/>
-          <w:szCs w:val="40"/>
-        </w:rPr>
+          <w:b/>
+          <w:bCs/>
+        </w:rPr>
+        <w:t xml:space="preserve">Transacciones: </w:t>
+      </w:r>
+      <w:r>
         <w:t>Las transacciones deben de ser seguras en el momento de solicitar una cita.</w:t>
       </w:r>
       <w:bookmarkEnd w:id="26"/>
@@ -1894,38 +1549,26 @@
     </w:p>
     <w:p>
       <w:pPr>
-        <w:pStyle w:val="Heading1"/>
+        <w:pStyle w:val="ListParagraph"/>
         <w:numPr>
           <w:ilvl w:val="0"/>
-          <w:numId w:val="43"/>
+          <w:numId w:val="46"/>
         </w:numPr>
-        <w:jc w:val="both"/>
-        <w:rPr>
-          <w:b w:val="0"/>
-          <w:bCs w:val="0"/>
-          <w:color w:val="000000" w:themeColor="text1"/>
-          <w:sz w:val="24"/>
-          <w:szCs w:val="40"/>
+        <w:rPr>
+          <w:b/>
+          <w:bCs/>
         </w:rPr>
       </w:pPr>
       <w:bookmarkStart w:id="28" w:name="_Toc117538111"/>
       <w:bookmarkStart w:id="29" w:name="_Toc117786656"/>
       <w:r>
         <w:rPr>
-          <w:color w:val="000000" w:themeColor="text1"/>
-          <w:sz w:val="24"/>
-          <w:szCs w:val="40"/>
+          <w:b/>
+          <w:bCs/>
         </w:rPr>
         <w:t>Calidad:</w:t>
       </w:r>
       <w:r>
-        <w:rPr>
-          <w:b w:val="0"/>
-          <w:bCs w:val="0"/>
-          <w:color w:val="000000" w:themeColor="text1"/>
-          <w:sz w:val="24"/>
-          <w:szCs w:val="40"/>
-        </w:rPr>
         <w:t xml:space="preserve"> El cliente pueda visualizar una web con buena calidad.</w:t>
       </w:r>
       <w:bookmarkEnd w:id="28"/>
@@ -1935,7 +1578,7 @@
       <w:pPr>
         <w:pStyle w:val="Heading1"/>
       </w:pPr>
-      <w:bookmarkStart w:id="30" w:name="_Toc117786657"/>
+      <w:bookmarkStart w:id="30" w:name="_Toc117792237"/>
       <w:r>
         <w:lastRenderedPageBreak/>
         <w:t>Criterios de aceptación</w:t>
@@ -2374,7 +2017,7 @@
       <w:pPr>
         <w:pStyle w:val="Heading1"/>
       </w:pPr>
-      <w:bookmarkStart w:id="31" w:name="_Toc117786658"/>
+      <w:bookmarkStart w:id="31" w:name="_Toc117792238"/>
       <w:r>
         <w:t>Entregables</w:t>
       </w:r>
@@ -3187,7 +2830,7 @@
       <w:pPr>
         <w:pStyle w:val="Heading1"/>
       </w:pPr>
-      <w:bookmarkStart w:id="33" w:name="_Toc117786659"/>
+      <w:bookmarkStart w:id="33" w:name="_Toc117792239"/>
       <w:bookmarkEnd w:id="32"/>
       <w:r>
         <w:lastRenderedPageBreak/>
@@ -3197,29 +2840,19 @@
     </w:p>
     <w:p>
       <w:pPr>
-        <w:pStyle w:val="Heading1"/>
+        <w:pStyle w:val="ListParagraph"/>
         <w:numPr>
           <w:ilvl w:val="0"/>
           <w:numId w:val="34"/>
         </w:numPr>
         <w:rPr>
-          <w:b w:val="0"/>
-          <w:bCs w:val="0"/>
-          <w:color w:val="000000" w:themeColor="text1"/>
-          <w:sz w:val="24"/>
-          <w:szCs w:val="24"/>
+          <w:b/>
+          <w:bCs/>
         </w:rPr>
       </w:pPr>
       <w:bookmarkStart w:id="34" w:name="_Toc117538115"/>
       <w:bookmarkStart w:id="35" w:name="_Toc117786660"/>
       <w:r>
-        <w:rPr>
-          <w:b w:val="0"/>
-          <w:bCs w:val="0"/>
-          <w:color w:val="000000" w:themeColor="text1"/>
-          <w:sz w:val="24"/>
-          <w:szCs w:val="24"/>
-        </w:rPr>
         <w:t>No se contempla la existencia de usuarios asegurados y carece de asistencia para hospitales públicos donde no es necesario un método de pago</w:t>
       </w:r>
       <w:bookmarkEnd w:id="34"/>
@@ -3227,29 +2860,19 @@
     </w:p>
     <w:p>
       <w:pPr>
-        <w:pStyle w:val="Heading1"/>
+        <w:pStyle w:val="ListParagraph"/>
         <w:numPr>
           <w:ilvl w:val="0"/>
           <w:numId w:val="34"/>
         </w:numPr>
         <w:rPr>
-          <w:b w:val="0"/>
-          <w:bCs w:val="0"/>
-          <w:color w:val="000000" w:themeColor="text1"/>
-          <w:sz w:val="24"/>
-          <w:szCs w:val="24"/>
+          <w:b/>
+          <w:bCs/>
         </w:rPr>
       </w:pPr>
       <w:bookmarkStart w:id="36" w:name="_Toc117538116"/>
       <w:bookmarkStart w:id="37" w:name="_Toc117786661"/>
       <w:r>
-        <w:rPr>
-          <w:b w:val="0"/>
-          <w:bCs w:val="0"/>
-          <w:color w:val="000000" w:themeColor="text1"/>
-          <w:sz w:val="24"/>
-          <w:szCs w:val="24"/>
-        </w:rPr>
         <w:t>No se ofrecerá soporte para las gestiones que un médico pueda requerir ni la posibilidad de estos mismos para añadir citas a los pacientes que la necesiten</w:t>
       </w:r>
       <w:bookmarkEnd w:id="36"/>
@@ -3257,29 +2880,19 @@
     </w:p>
     <w:p>
       <w:pPr>
-        <w:pStyle w:val="Heading1"/>
+        <w:pStyle w:val="ListParagraph"/>
         <w:numPr>
           <w:ilvl w:val="0"/>
           <w:numId w:val="34"/>
         </w:numPr>
         <w:rPr>
-          <w:b w:val="0"/>
-          <w:bCs w:val="0"/>
-          <w:color w:val="000000" w:themeColor="text1"/>
-          <w:sz w:val="24"/>
-          <w:szCs w:val="24"/>
+          <w:b/>
+          <w:bCs/>
         </w:rPr>
       </w:pPr>
       <w:bookmarkStart w:id="38" w:name="_Toc117538117"/>
       <w:bookmarkStart w:id="39" w:name="_Toc117786662"/>
       <w:r>
-        <w:rPr>
-          <w:b w:val="0"/>
-          <w:bCs w:val="0"/>
-          <w:color w:val="000000" w:themeColor="text1"/>
-          <w:sz w:val="24"/>
-          <w:szCs w:val="24"/>
-        </w:rPr>
         <w:t>No se atenderá en un idioma diferente al español</w:t>
       </w:r>
       <w:bookmarkEnd w:id="38"/>
@@ -3287,38 +2900,23 @@
     </w:p>
     <w:p>
       <w:pPr>
-        <w:pStyle w:val="Heading1"/>
+        <w:pStyle w:val="ListParagraph"/>
         <w:numPr>
           <w:ilvl w:val="0"/>
           <w:numId w:val="34"/>
         </w:numPr>
         <w:rPr>
-          <w:b w:val="0"/>
-          <w:bCs w:val="0"/>
-          <w:color w:val="000000" w:themeColor="text1"/>
-          <w:sz w:val="24"/>
-          <w:szCs w:val="24"/>
+          <w:b/>
+          <w:bCs/>
         </w:rPr>
       </w:pPr>
       <w:bookmarkStart w:id="40" w:name="_Toc117538118"/>
       <w:bookmarkStart w:id="41" w:name="_Toc117786663"/>
       <w:r>
-        <w:rPr>
-          <w:b w:val="0"/>
-          <w:bCs w:val="0"/>
-          <w:color w:val="000000" w:themeColor="text1"/>
-          <w:sz w:val="24"/>
-          <w:szCs w:val="24"/>
-        </w:rPr>
         <w:t>No habrá inicio de sesión</w:t>
       </w:r>
       <w:r>
         <w:rPr>
-          <w:b w:val="0"/>
-          <w:bCs w:val="0"/>
-          <w:color w:val="000000" w:themeColor="text1"/>
-          <w:sz w:val="24"/>
-          <w:szCs w:val="24"/>
           <w:shd w:val="clear" w:color="auto" w:fill="FFFFFF" w:themeFill="background1"/>
         </w:rPr>
         <w:t xml:space="preserve"> </w:t>
@@ -3326,11 +2924,6 @@
       <w:r>
         <w:rPr>
           <w:rFonts w:cs="Arial"/>
-          <w:b w:val="0"/>
-          <w:bCs w:val="0"/>
-          <w:color w:val="000000" w:themeColor="text1"/>
-          <w:sz w:val="24"/>
-          <w:szCs w:val="24"/>
           <w:shd w:val="clear" w:color="auto" w:fill="FFFFFF" w:themeFill="background1"/>
         </w:rPr>
         <w:t>(el cliente no puede modificar sus datos de entrega ni forma de pago)</w:t>
@@ -3342,7 +2935,7 @@
       <w:pPr>
         <w:pStyle w:val="Heading1"/>
       </w:pPr>
-      <w:bookmarkStart w:id="42" w:name="_Toc117786664"/>
+      <w:bookmarkStart w:id="42" w:name="_Toc117792240"/>
       <w:r>
         <w:t>Restricciones</w:t>
       </w:r>
@@ -3439,45 +3032,30 @@
     </w:p>
     <w:p>
       <w:pPr>
-        <w:pStyle w:val="Heading1"/>
+        <w:pStyle w:val="ListParagraph"/>
         <w:numPr>
           <w:ilvl w:val="0"/>
           <w:numId w:val="34"/>
         </w:numPr>
         <w:rPr>
-          <w:b w:val="0"/>
-          <w:bCs w:val="0"/>
-          <w:color w:val="000000" w:themeColor="text1"/>
-          <w:sz w:val="24"/>
-          <w:szCs w:val="40"/>
+          <w:b/>
+          <w:bCs/>
         </w:rPr>
       </w:pPr>
       <w:bookmarkStart w:id="43" w:name="_Toc117538120"/>
       <w:bookmarkStart w:id="44" w:name="_Toc117786665"/>
       <w:r>
-        <w:rPr>
-          <w:rFonts w:eastAsia="Arial" w:cs="Arial"/>
-          <w:b w:val="0"/>
-          <w:bCs w:val="0"/>
-          <w:color w:val="000000" w:themeColor="text1"/>
-          <w:sz w:val="24"/>
-          <w:szCs w:val="40"/>
-        </w:rPr>
         <w:t>No se ofrece soporte a usuarios que gozan de un seguro médico privado.</w:t>
       </w:r>
       <w:bookmarkEnd w:id="43"/>
       <w:bookmarkEnd w:id="44"/>
     </w:p>
+    <w:p/>
     <w:p>
       <w:pPr>
         <w:pStyle w:val="Heading1"/>
       </w:pPr>
-    </w:p>
-    <w:p>
-      <w:pPr>
-        <w:pStyle w:val="Heading1"/>
-      </w:pPr>
-      <w:bookmarkStart w:id="45" w:name="_Toc117786666"/>
+      <w:bookmarkStart w:id="45" w:name="_Toc117792241"/>
       <w:r>
         <w:t>Supuestos</w:t>
       </w:r>
@@ -3720,16 +3298,6 @@
         </w:rPr>
         <w:t>El pago se efectúa una vez realizada la cita.</w:t>
       </w:r>
-    </w:p>
-    <w:p>
-      <w:pPr>
-        <w:pStyle w:val="Heading1"/>
-      </w:pPr>
-    </w:p>
-    <w:p>
-      <w:pPr>
-        <w:pStyle w:val="Heading1"/>
-      </w:pPr>
     </w:p>
     <w:sectPr>
       <w:headerReference w:type="default" r:id="rId12"/>
@@ -7367,6 +6935,119 @@
     </w:lvl>
   </w:abstractNum>
   <w:abstractNum w:abstractNumId="30" w15:restartNumberingAfterBreak="0">
+    <w:nsid w:val="4BE557CD"/>
+    <w:multiLevelType w:val="hybridMultilevel"/>
+    <w:tmpl w:val="EFD8EF1A"/>
+    <w:lvl w:ilvl="0" w:tplc="5B900A48">
+      <w:numFmt w:val="bullet"/>
+      <w:lvlText w:val="-"/>
+      <w:lvlJc w:val="left"/>
+      <w:pPr>
+        <w:ind w:left="720" w:hanging="360"/>
+      </w:pPr>
+      <w:rPr>
+        <w:rFonts w:ascii="Arial" w:eastAsia="Calibri" w:hAnsi="Arial" w:cs="Arial" w:hint="default"/>
+        <w:b w:val="0"/>
+      </w:rPr>
+    </w:lvl>
+    <w:lvl w:ilvl="1" w:tplc="0C0A0003" w:tentative="1">
+      <w:start w:val="1"/>
+      <w:numFmt w:val="bullet"/>
+      <w:lvlText w:val="o"/>
+      <w:lvlJc w:val="left"/>
+      <w:pPr>
+        <w:ind w:left="1440" w:hanging="360"/>
+      </w:pPr>
+      <w:rPr>
+        <w:rFonts w:ascii="Courier New" w:hAnsi="Courier New" w:cs="Courier New" w:hint="default"/>
+      </w:rPr>
+    </w:lvl>
+    <w:lvl w:ilvl="2" w:tplc="0C0A0005" w:tentative="1">
+      <w:start w:val="1"/>
+      <w:numFmt w:val="bullet"/>
+      <w:lvlText w:val=""/>
+      <w:lvlJc w:val="left"/>
+      <w:pPr>
+        <w:ind w:left="2160" w:hanging="360"/>
+      </w:pPr>
+      <w:rPr>
+        <w:rFonts w:ascii="Wingdings" w:hAnsi="Wingdings" w:hint="default"/>
+      </w:rPr>
+    </w:lvl>
+    <w:lvl w:ilvl="3" w:tplc="0C0A0001" w:tentative="1">
+      <w:start w:val="1"/>
+      <w:numFmt w:val="bullet"/>
+      <w:lvlText w:val=""/>
+      <w:lvlJc w:val="left"/>
+      <w:pPr>
+        <w:ind w:left="2880" w:hanging="360"/>
+      </w:pPr>
+      <w:rPr>
+        <w:rFonts w:ascii="Symbol" w:hAnsi="Symbol" w:hint="default"/>
+      </w:rPr>
+    </w:lvl>
+    <w:lvl w:ilvl="4" w:tplc="0C0A0003" w:tentative="1">
+      <w:start w:val="1"/>
+      <w:numFmt w:val="bullet"/>
+      <w:lvlText w:val="o"/>
+      <w:lvlJc w:val="left"/>
+      <w:pPr>
+        <w:ind w:left="3600" w:hanging="360"/>
+      </w:pPr>
+      <w:rPr>
+        <w:rFonts w:ascii="Courier New" w:hAnsi="Courier New" w:cs="Courier New" w:hint="default"/>
+      </w:rPr>
+    </w:lvl>
+    <w:lvl w:ilvl="5" w:tplc="0C0A0005" w:tentative="1">
+      <w:start w:val="1"/>
+      <w:numFmt w:val="bullet"/>
+      <w:lvlText w:val=""/>
+      <w:lvlJc w:val="left"/>
+      <w:pPr>
+        <w:ind w:left="4320" w:hanging="360"/>
+      </w:pPr>
+      <w:rPr>
+        <w:rFonts w:ascii="Wingdings" w:hAnsi="Wingdings" w:hint="default"/>
+      </w:rPr>
+    </w:lvl>
+    <w:lvl w:ilvl="6" w:tplc="0C0A0001" w:tentative="1">
+      <w:start w:val="1"/>
+      <w:numFmt w:val="bullet"/>
+      <w:lvlText w:val=""/>
+      <w:lvlJc w:val="left"/>
+      <w:pPr>
+        <w:ind w:left="5040" w:hanging="360"/>
+      </w:pPr>
+      <w:rPr>
+        <w:rFonts w:ascii="Symbol" w:hAnsi="Symbol" w:hint="default"/>
+      </w:rPr>
+    </w:lvl>
+    <w:lvl w:ilvl="7" w:tplc="0C0A0003" w:tentative="1">
+      <w:start w:val="1"/>
+      <w:numFmt w:val="bullet"/>
+      <w:lvlText w:val="o"/>
+      <w:lvlJc w:val="left"/>
+      <w:pPr>
+        <w:ind w:left="5760" w:hanging="360"/>
+      </w:pPr>
+      <w:rPr>
+        <w:rFonts w:ascii="Courier New" w:hAnsi="Courier New" w:cs="Courier New" w:hint="default"/>
+      </w:rPr>
+    </w:lvl>
+    <w:lvl w:ilvl="8" w:tplc="0C0A0005" w:tentative="1">
+      <w:start w:val="1"/>
+      <w:numFmt w:val="bullet"/>
+      <w:lvlText w:val=""/>
+      <w:lvlJc w:val="left"/>
+      <w:pPr>
+        <w:ind w:left="6480" w:hanging="360"/>
+      </w:pPr>
+      <w:rPr>
+        <w:rFonts w:ascii="Wingdings" w:hAnsi="Wingdings" w:hint="default"/>
+      </w:rPr>
+    </w:lvl>
+  </w:abstractNum>
+  <w:abstractNum w:abstractNumId="31" w15:restartNumberingAfterBreak="0">
     <w:nsid w:val="50430417"/>
     <w:multiLevelType w:val="hybridMultilevel"/>
     <w:tmpl w:val="FFFFFFFF"/>
@@ -7479,7 +7160,7 @@
       </w:rPr>
     </w:lvl>
   </w:abstractNum>
-  <w:abstractNum w:abstractNumId="31" w15:restartNumberingAfterBreak="0">
+  <w:abstractNum w:abstractNumId="32" w15:restartNumberingAfterBreak="0">
     <w:nsid w:val="50E07936"/>
     <w:multiLevelType w:val="hybridMultilevel"/>
     <w:tmpl w:val="FFFFFFFF"/>
@@ -7592,7 +7273,7 @@
       </w:rPr>
     </w:lvl>
   </w:abstractNum>
-  <w:abstractNum w:abstractNumId="32" w15:restartNumberingAfterBreak="0">
+  <w:abstractNum w:abstractNumId="33" w15:restartNumberingAfterBreak="0">
     <w:nsid w:val="541BCC49"/>
     <w:multiLevelType w:val="hybridMultilevel"/>
     <w:tmpl w:val="FFFFFFFF"/>
@@ -7705,7 +7386,7 @@
       </w:rPr>
     </w:lvl>
   </w:abstractNum>
-  <w:abstractNum w:abstractNumId="33" w15:restartNumberingAfterBreak="0">
+  <w:abstractNum w:abstractNumId="34" w15:restartNumberingAfterBreak="0">
     <w:nsid w:val="54FDD501"/>
     <w:multiLevelType w:val="hybridMultilevel"/>
     <w:tmpl w:val="FFFFFFFF"/>
@@ -7818,7 +7499,7 @@
       </w:rPr>
     </w:lvl>
   </w:abstractNum>
-  <w:abstractNum w:abstractNumId="34" w15:restartNumberingAfterBreak="0">
+  <w:abstractNum w:abstractNumId="35" w15:restartNumberingAfterBreak="0">
     <w:nsid w:val="55AE21F4"/>
     <w:multiLevelType w:val="hybridMultilevel"/>
     <w:tmpl w:val="FFFFFFFF"/>
@@ -7931,7 +7612,7 @@
       </w:rPr>
     </w:lvl>
   </w:abstractNum>
-  <w:abstractNum w:abstractNumId="35" w15:restartNumberingAfterBreak="0">
+  <w:abstractNum w:abstractNumId="36" w15:restartNumberingAfterBreak="0">
     <w:nsid w:val="5CD82691"/>
     <w:multiLevelType w:val="hybridMultilevel"/>
     <w:tmpl w:val="CE20197C"/>
@@ -8045,7 +7726,7 @@
       </w:rPr>
     </w:lvl>
   </w:abstractNum>
-  <w:abstractNum w:abstractNumId="36" w15:restartNumberingAfterBreak="0">
+  <w:abstractNum w:abstractNumId="37" w15:restartNumberingAfterBreak="0">
     <w:nsid w:val="5EF35317"/>
     <w:multiLevelType w:val="hybridMultilevel"/>
     <w:tmpl w:val="BA42FF96"/>
@@ -8134,7 +7815,7 @@
       </w:pPr>
     </w:lvl>
   </w:abstractNum>
-  <w:abstractNum w:abstractNumId="37" w15:restartNumberingAfterBreak="0">
+  <w:abstractNum w:abstractNumId="38" w15:restartNumberingAfterBreak="0">
     <w:nsid w:val="6704CD67"/>
     <w:multiLevelType w:val="hybridMultilevel"/>
     <w:tmpl w:val="FFFFFFFF"/>
@@ -8247,7 +7928,7 @@
       </w:rPr>
     </w:lvl>
   </w:abstractNum>
-  <w:abstractNum w:abstractNumId="38" w15:restartNumberingAfterBreak="0">
+  <w:abstractNum w:abstractNumId="39" w15:restartNumberingAfterBreak="0">
     <w:nsid w:val="68251BDA"/>
     <w:multiLevelType w:val="hybridMultilevel"/>
     <w:tmpl w:val="478C5512"/>
@@ -8359,7 +8040,7 @@
       </w:rPr>
     </w:lvl>
   </w:abstractNum>
-  <w:abstractNum w:abstractNumId="39" w15:restartNumberingAfterBreak="0">
+  <w:abstractNum w:abstractNumId="40" w15:restartNumberingAfterBreak="0">
     <w:nsid w:val="6B7651AA"/>
     <w:multiLevelType w:val="hybridMultilevel"/>
     <w:tmpl w:val="F4DC202C"/>
@@ -8473,7 +8154,7 @@
       </w:rPr>
     </w:lvl>
   </w:abstractNum>
-  <w:abstractNum w:abstractNumId="40" w15:restartNumberingAfterBreak="0">
+  <w:abstractNum w:abstractNumId="41" w15:restartNumberingAfterBreak="0">
     <w:nsid w:val="7A9D20CC"/>
     <w:multiLevelType w:val="hybridMultilevel"/>
     <w:tmpl w:val="971C8B58"/>
@@ -8585,7 +8266,7 @@
       </w:rPr>
     </w:lvl>
   </w:abstractNum>
-  <w:abstractNum w:abstractNumId="41" w15:restartNumberingAfterBreak="0">
+  <w:abstractNum w:abstractNumId="42" w15:restartNumberingAfterBreak="0">
     <w:nsid w:val="7CA8AE34"/>
     <w:multiLevelType w:val="hybridMultilevel"/>
     <w:tmpl w:val="FFFFFFFF"/>
@@ -8698,7 +8379,7 @@
       </w:rPr>
     </w:lvl>
   </w:abstractNum>
-  <w:abstractNum w:abstractNumId="42" w15:restartNumberingAfterBreak="0">
+  <w:abstractNum w:abstractNumId="43" w15:restartNumberingAfterBreak="0">
     <w:nsid w:val="7DBB7AB8"/>
     <w:multiLevelType w:val="hybridMultilevel"/>
     <w:tmpl w:val="FFFFFFFF"/>
@@ -8812,7 +8493,7 @@
     </w:lvl>
   </w:abstractNum>
   <w:num w:numId="1" w16cid:durableId="559633715">
-    <w:abstractNumId w:val="33"/>
+    <w:abstractNumId w:val="34"/>
   </w:num>
   <w:num w:numId="2" w16cid:durableId="1473327001">
     <w:abstractNumId w:val="22"/>
@@ -8842,7 +8523,7 @@
     <w:abstractNumId w:val="10"/>
   </w:num>
   <w:num w:numId="11" w16cid:durableId="1881163508">
-    <w:abstractNumId w:val="36"/>
+    <w:abstractNumId w:val="37"/>
   </w:num>
   <w:num w:numId="12" w16cid:durableId="868445609">
     <w:abstractNumId w:val="7"/>
@@ -8857,7 +8538,7 @@
     <w:abstractNumId w:val="25"/>
   </w:num>
   <w:num w:numId="16" w16cid:durableId="970139145">
-    <w:abstractNumId w:val="35"/>
+    <w:abstractNumId w:val="36"/>
   </w:num>
   <w:num w:numId="17" w16cid:durableId="2092771404">
     <w:abstractNumId w:val="13"/>
@@ -8866,7 +8547,7 @@
     <w:abstractNumId w:val="29"/>
   </w:num>
   <w:num w:numId="19" w16cid:durableId="1464468325">
-    <w:abstractNumId w:val="30"/>
+    <w:abstractNumId w:val="31"/>
   </w:num>
   <w:num w:numId="20" w16cid:durableId="332874926">
     <w:abstractNumId w:val="8"/>
@@ -8875,19 +8556,19 @@
     <w:abstractNumId w:val="4"/>
   </w:num>
   <w:num w:numId="22" w16cid:durableId="1777215286">
-    <w:abstractNumId w:val="41"/>
+    <w:abstractNumId w:val="42"/>
   </w:num>
   <w:num w:numId="23" w16cid:durableId="1340279451">
-    <w:abstractNumId w:val="34"/>
+    <w:abstractNumId w:val="35"/>
   </w:num>
   <w:num w:numId="24" w16cid:durableId="228420368">
     <w:abstractNumId w:val="6"/>
   </w:num>
   <w:num w:numId="25" w16cid:durableId="1096246206">
-    <w:abstractNumId w:val="31"/>
+    <w:abstractNumId w:val="32"/>
   </w:num>
   <w:num w:numId="26" w16cid:durableId="1029994482">
-    <w:abstractNumId w:val="42"/>
+    <w:abstractNumId w:val="43"/>
   </w:num>
   <w:num w:numId="27" w16cid:durableId="301008858">
     <w:abstractNumId w:val="26"/>
@@ -8899,7 +8580,7 @@
     <w:abstractNumId w:val="9"/>
   </w:num>
   <w:num w:numId="30" w16cid:durableId="386614691">
-    <w:abstractNumId w:val="37"/>
+    <w:abstractNumId w:val="38"/>
   </w:num>
   <w:num w:numId="31" w16cid:durableId="1371950297">
     <w:abstractNumId w:val="21"/>
@@ -8911,10 +8592,10 @@
     <w:abstractNumId w:val="23"/>
   </w:num>
   <w:num w:numId="34" w16cid:durableId="1187793024">
-    <w:abstractNumId w:val="32"/>
+    <w:abstractNumId w:val="33"/>
   </w:num>
   <w:num w:numId="35" w16cid:durableId="1809276066">
-    <w:abstractNumId w:val="38"/>
+    <w:abstractNumId w:val="39"/>
   </w:num>
   <w:num w:numId="36" w16cid:durableId="1619028943">
     <w:abstractNumId w:val="20"/>
@@ -8923,10 +8604,10 @@
     <w:abstractNumId w:val="28"/>
   </w:num>
   <w:num w:numId="38" w16cid:durableId="61876318">
-    <w:abstractNumId w:val="40"/>
+    <w:abstractNumId w:val="41"/>
   </w:num>
   <w:num w:numId="39" w16cid:durableId="595139081">
-    <w:abstractNumId w:val="39"/>
+    <w:abstractNumId w:val="40"/>
   </w:num>
   <w:num w:numId="40" w16cid:durableId="1558052960">
     <w:abstractNumId w:val="0"/>
@@ -8941,28 +8622,13 @@
     <w:abstractNumId w:val="16"/>
   </w:num>
   <w:num w:numId="44" w16cid:durableId="641809027">
-    <w:abstractNumId w:val="39"/>
-    <w:lvlOverride w:ilvl="0"/>
-    <w:lvlOverride w:ilvl="1"/>
-    <w:lvlOverride w:ilvl="2"/>
-    <w:lvlOverride w:ilvl="3"/>
-    <w:lvlOverride w:ilvl="4"/>
-    <w:lvlOverride w:ilvl="5"/>
-    <w:lvlOverride w:ilvl="6"/>
-    <w:lvlOverride w:ilvl="7"/>
-    <w:lvlOverride w:ilvl="8"/>
+    <w:abstractNumId w:val="40"/>
   </w:num>
   <w:num w:numId="45" w16cid:durableId="1789007554">
     <w:abstractNumId w:val="14"/>
-    <w:lvlOverride w:ilvl="0"/>
-    <w:lvlOverride w:ilvl="1"/>
-    <w:lvlOverride w:ilvl="2"/>
-    <w:lvlOverride w:ilvl="3"/>
-    <w:lvlOverride w:ilvl="4"/>
-    <w:lvlOverride w:ilvl="5"/>
-    <w:lvlOverride w:ilvl="6"/>
-    <w:lvlOverride w:ilvl="7"/>
-    <w:lvlOverride w:ilvl="8"/>
+  </w:num>
+  <w:num w:numId="46" w16cid:durableId="1140030483">
+    <w:abstractNumId w:val="30"/>
   </w:num>
   <w:numIdMacAtCleanup w:val="1"/>
 </w:numbering>
@@ -12397,6 +12063,25 @@
 </file>
 
 <file path=customXml/item1.xml><?xml version="1.0" encoding="utf-8"?>
+<p:properties xmlns:p="http://schemas.microsoft.com/office/2006/metadata/properties" xmlns:xsi="http://www.w3.org/2001/XMLSchema-instance" xmlns:pc="http://schemas.microsoft.com/office/infopath/2007/PartnerControls">
+  <documentManagement/>
+</p:properties>
+</file>
+
+<file path=customXml/item2.xml><?xml version="1.0" encoding="utf-8"?>
+<?mso-contentType ?>
+<FormTemplates xmlns="http://schemas.microsoft.com/sharepoint/v3/contenttype/forms">
+  <Display>DocumentLibraryForm</Display>
+  <Edit>DocumentLibraryForm</Edit>
+  <New>DocumentLibraryForm</New>
+</FormTemplates>
+</file>
+
+<file path=customXml/item3.xml><?xml version="1.0" encoding="utf-8"?>
+<b:Sources xmlns:b="http://schemas.openxmlformats.org/officeDocument/2006/bibliography" xmlns="http://schemas.openxmlformats.org/officeDocument/2006/bibliography" SelectedStyle="\APA.XSL" StyleName="APA"/>
+</file>
+
+<file path=customXml/item4.xml><?xml version="1.0" encoding="utf-8"?>
 <ct:contentTypeSchema xmlns:ct="http://schemas.microsoft.com/office/2006/metadata/contentType" xmlns:ma="http://schemas.microsoft.com/office/2006/metadata/properties/metaAttributes" ct:_="" ma:_="" ma:contentTypeName="Documento" ma:contentTypeID="0x0101003C0A2D6CE532BF449905C3D0218DEE5B" ma:contentTypeVersion="10" ma:contentTypeDescription="Crear nuevo documento." ma:contentTypeScope="" ma:versionID="c12dfb7ce5d5c14d9a5dcfa019990f10">
   <xsd:schema xmlns:xsd="http://www.w3.org/2001/XMLSchema" xmlns:xs="http://www.w3.org/2001/XMLSchema" xmlns:p="http://schemas.microsoft.com/office/2006/metadata/properties" xmlns:ns3="b56000f1-d2b9-4e0c-9d8e-dd0f1117859c" targetNamespace="http://schemas.microsoft.com/office/2006/metadata/properties" ma:root="true" ma:fieldsID="aba827ecd8256b24b8e391be9be5d901" ns3:_="">
     <xsd:import namespace="b56000f1-d2b9-4e0c-9d8e-dd0f1117859c"/>
@@ -12580,26 +12265,32 @@
 </ct:contentTypeSchema>
 </file>
 
-<file path=customXml/item2.xml><?xml version="1.0" encoding="utf-8"?>
-<b:Sources xmlns:b="http://schemas.openxmlformats.org/officeDocument/2006/bibliography" xmlns="http://schemas.openxmlformats.org/officeDocument/2006/bibliography" SelectedStyle="\APA.XSL" StyleName="APA"/>
+<file path=customXml/itemProps1.xml><?xml version="1.0" encoding="utf-8"?>
+<ds:datastoreItem xmlns:ds="http://schemas.openxmlformats.org/officeDocument/2006/customXml" ds:itemID="{09FD9BE0-BA75-4C7F-AFEE-F1A0FE375640}">
+  <ds:schemaRefs>
+    <ds:schemaRef ds:uri="http://schemas.microsoft.com/office/2006/metadata/properties"/>
+    <ds:schemaRef ds:uri="http://schemas.microsoft.com/office/infopath/2007/PartnerControls"/>
+  </ds:schemaRefs>
+</ds:datastoreItem>
 </file>
 
-<file path=customXml/item3.xml><?xml version="1.0" encoding="utf-8"?>
-<?mso-contentType ?>
-<FormTemplates xmlns="http://schemas.microsoft.com/sharepoint/v3/contenttype/forms">
-  <Display>DocumentLibraryForm</Display>
-  <Edit>DocumentLibraryForm</Edit>
-  <New>DocumentLibraryForm</New>
-</FormTemplates>
+<file path=customXml/itemProps2.xml><?xml version="1.0" encoding="utf-8"?>
+<ds:datastoreItem xmlns:ds="http://schemas.openxmlformats.org/officeDocument/2006/customXml" ds:itemID="{874732F2-D611-4D32-92B8-65C31EBD0262}">
+  <ds:schemaRefs>
+    <ds:schemaRef ds:uri="http://schemas.microsoft.com/sharepoint/v3/contenttype/forms"/>
+  </ds:schemaRefs>
+</ds:datastoreItem>
 </file>
 
-<file path=customXml/item4.xml><?xml version="1.0" encoding="utf-8"?>
-<p:properties xmlns:p="http://schemas.microsoft.com/office/2006/metadata/properties" xmlns:xsi="http://www.w3.org/2001/XMLSchema-instance" xmlns:pc="http://schemas.microsoft.com/office/infopath/2007/PartnerControls">
-  <documentManagement/>
-</p:properties>
+<file path=customXml/itemProps3.xml><?xml version="1.0" encoding="utf-8"?>
+<ds:datastoreItem xmlns:ds="http://schemas.openxmlformats.org/officeDocument/2006/customXml" ds:itemID="{85798565-9D83-4852-9D4A-B8F0F2BD5F4D}">
+  <ds:schemaRefs>
+    <ds:schemaRef ds:uri="http://schemas.openxmlformats.org/officeDocument/2006/bibliography"/>
+  </ds:schemaRefs>
+</ds:datastoreItem>
 </file>
 
-<file path=customXml/itemProps1.xml><?xml version="1.0" encoding="utf-8"?>
+<file path=customXml/itemProps4.xml><?xml version="1.0" encoding="utf-8"?>
 <ds:datastoreItem xmlns:ds="http://schemas.openxmlformats.org/officeDocument/2006/customXml" ds:itemID="{043E82AD-98B1-443D-B78F-F4304C6D17F3}">
   <ds:schemaRefs>
     <ds:schemaRef ds:uri="http://schemas.microsoft.com/office/2006/metadata/contentType"/>
@@ -12615,29 +12306,4 @@
     <ds:schemaRef ds:uri="http://schemas.microsoft.com/internal/obd"/>
   </ds:schemaRefs>
 </ds:datastoreItem>
-</file>
-
-<file path=customXml/itemProps2.xml><?xml version="1.0" encoding="utf-8"?>
-<ds:datastoreItem xmlns:ds="http://schemas.openxmlformats.org/officeDocument/2006/customXml" ds:itemID="{85798565-9D83-4852-9D4A-B8F0F2BD5F4D}">
-  <ds:schemaRefs>
-    <ds:schemaRef ds:uri="http://schemas.openxmlformats.org/officeDocument/2006/bibliography"/>
-  </ds:schemaRefs>
-</ds:datastoreItem>
-</file>
-
-<file path=customXml/itemProps3.xml><?xml version="1.0" encoding="utf-8"?>
-<ds:datastoreItem xmlns:ds="http://schemas.openxmlformats.org/officeDocument/2006/customXml" ds:itemID="{874732F2-D611-4D32-92B8-65C31EBD0262}">
-  <ds:schemaRefs>
-    <ds:schemaRef ds:uri="http://schemas.microsoft.com/sharepoint/v3/contenttype/forms"/>
-  </ds:schemaRefs>
-</ds:datastoreItem>
-</file>
-
-<file path=customXml/itemProps4.xml><?xml version="1.0" encoding="utf-8"?>
-<ds:datastoreItem xmlns:ds="http://schemas.openxmlformats.org/officeDocument/2006/customXml" ds:itemID="{09FD9BE0-BA75-4C7F-AFEE-F1A0FE375640}">
-  <ds:schemaRefs>
-    <ds:schemaRef ds:uri="http://schemas.microsoft.com/office/2006/metadata/properties"/>
-    <ds:schemaRef ds:uri="http://schemas.microsoft.com/office/infopath/2007/PartnerControls"/>
-  </ds:schemaRefs>
-</ds:datastoreItem>
 </file>
</xml_diff>